<commit_message>
se aumento lo que es el inserción
</commit_message>
<xml_diff>
--- a/Avances externos/tipos de ordenamientos.docx
+++ b/Avances externos/tipos de ordenamientos.docx
@@ -8,13 +8,22 @@
       </w:r>
     </w:p>
     <w:p>
-      <w:r>
+      <w:pPr>
         <w:rPr>
+          <w:color w:val="156082" w:themeColor="accent1"/>
+        </w:rPr>
+      </w:pPr>
+      <w:r>
+        <w:rPr>
+          <w:color w:val="156082" w:themeColor="accent1"/>
           <w:u w:val="single"/>
         </w:rPr>
         <w:t>1.-ORDENAMIENTO POR INTERCAMBIO</w:t>
       </w:r>
       <w:r>
+        <w:rPr>
+          <w:color w:val="156082" w:themeColor="accent1"/>
+        </w:rPr>
         <w:t>. –</w:t>
       </w:r>
     </w:p>
@@ -99,133 +108,297 @@
     </w:p>
     <w:p>
       <w:r>
-        <w:t>Final:                                                                [1,2,3,5,8]</w:t>
-      </w:r>
-    </w:p>
-    <w:p>
-      <w:r>
+        <w:t xml:space="preserve">Final:                                                             </w:t>
+      </w:r>
+      <w:proofErr w:type="gramStart"/>
+      <w:r>
+        <w:t xml:space="preserve">   [</w:t>
+      </w:r>
+      <w:proofErr w:type="gramEnd"/>
+      <w:r>
+        <w:t>1,2,3,5,8]</w:t>
+      </w:r>
+    </w:p>
+    <w:p>
+      <w:pPr>
         <w:rPr>
+          <w:color w:val="156082" w:themeColor="accent1"/>
+        </w:rPr>
+      </w:pPr>
+      <w:r>
+        <w:rPr>
+          <w:color w:val="156082" w:themeColor="accent1"/>
           <w:u w:val="single"/>
         </w:rPr>
-        <w:t>2</w:t>
+        <w:t>2.-ORDENAMIENTO POR SELECCIÓN</w:t>
       </w:r>
       <w:r>
         <w:rPr>
+          <w:color w:val="156082" w:themeColor="accent1"/>
+        </w:rPr>
+        <w:t>. –</w:t>
+      </w:r>
+    </w:p>
+    <w:p>
+      <w:r>
+        <w:t>En este caso se analiza</w:t>
+      </w:r>
+      <w:r>
+        <w:t xml:space="preserve"> al principio</w:t>
+      </w:r>
+      <w:r>
+        <w:t xml:space="preserve"> todos los datos al mismo tiempo para realizar la tarea deseada</w:t>
+      </w:r>
+      <w:r>
+        <w:t xml:space="preserve"> luego reduciendo el tamaño mientras se cumple la tarea</w:t>
+      </w:r>
+      <w:r>
+        <w:t>, por tener esta naturaleza se recomienda usarlo en caso en donde se no evalúan de forma masiva los datos</w:t>
+      </w:r>
+      <w:r>
+        <w:t>.</w:t>
+      </w:r>
+    </w:p>
+    <w:p>
+      <w:r>
+        <w:t>Ejemplo:</w:t>
+      </w:r>
+      <w:r>
+        <w:br/>
+        <w:t>[5,2,8,1,9]</w:t>
+      </w:r>
+    </w:p>
+    <w:p>
+      <w:r>
+        <w:t>Quiero ordenarlos de menor a mayor:</w:t>
+      </w:r>
+    </w:p>
+    <w:p>
+      <w:r>
+        <w:t xml:space="preserve">Se analizará todos los datos para ordenar el primer dato, al ver que 1 </w:t>
+      </w:r>
+      <w:r>
+        <w:t>está</w:t>
+      </w:r>
+      <w:r>
+        <w:t xml:space="preserve"> en la posición 3 se le intercambiará con el dato en la posición 0.</w:t>
+      </w:r>
+    </w:p>
+    <w:p>
+      <w:r>
+        <w:t xml:space="preserve">                                                                           [1,2,8,5,9]</w:t>
+      </w:r>
+    </w:p>
+    <w:p>
+      <w:r>
+        <w:t>Secuencialmente se evaluará ahora para el segundo dato, y se analizará desde la posición 1 = (2) hasta el final, para una eficiencia mayor, y se ordenará ya sea necesario o no hasta cumplir la tarea</w:t>
+      </w:r>
+    </w:p>
+    <w:p>
+      <w:r>
+        <w:lastRenderedPageBreak/>
+        <w:t xml:space="preserve">Final:                                                             </w:t>
+      </w:r>
+      <w:proofErr w:type="gramStart"/>
+      <w:r>
+        <w:t xml:space="preserve">   [</w:t>
+      </w:r>
+      <w:proofErr w:type="gramEnd"/>
+      <w:r>
+        <w:t>1,2,5,8,9]</w:t>
+      </w:r>
+    </w:p>
+    <w:p>
+      <w:pPr>
+        <w:rPr>
+          <w:color w:val="156082" w:themeColor="accent1"/>
+        </w:rPr>
+      </w:pPr>
+      <w:r>
+        <w:rPr>
+          <w:color w:val="156082" w:themeColor="accent1"/>
           <w:u w:val="single"/>
         </w:rPr>
-        <w:t xml:space="preserve">.-ORDENAMIENTO POR </w:t>
+        <w:t>3.-ORDENAMIENTO POR I</w:t>
       </w:r>
       <w:r>
         <w:rPr>
+          <w:color w:val="156082" w:themeColor="accent1"/>
           <w:u w:val="single"/>
         </w:rPr>
-        <w:t>SELECCIÓN</w:t>
-      </w:r>
-      <w:r>
-        <w:t>. –</w:t>
-      </w:r>
-    </w:p>
-    <w:p>
-      <w:r>
-        <w:t>En este caso se analiza</w:t>
-      </w:r>
-      <w:r>
-        <w:t xml:space="preserve"> al principio</w:t>
-      </w:r>
-      <w:r>
-        <w:t xml:space="preserve"> todos los datos al mismo tiempo para realizar la tarea deseada</w:t>
-      </w:r>
-      <w:r>
-        <w:t xml:space="preserve"> luego reduciendo el tamaño mientras se cumple la tarea</w:t>
-      </w:r>
-      <w:r>
-        <w:t>, por tener esta naturaleza se recomienda usarlo en caso en donde se no evalúan de forma masiva los datos</w:t>
-      </w:r>
-      <w:r>
-        <w:t>.</w:t>
-      </w:r>
-    </w:p>
-    <w:p>
-      <w:r>
-        <w:t>Ejemplo:</w:t>
-      </w:r>
-      <w:r>
-        <w:br/>
-        <w:t>[5,2,8,1,9]</w:t>
-      </w:r>
-    </w:p>
-    <w:p>
-      <w:r>
-        <w:t>Quiero ordenarlos de menor a mayor:</w:t>
-      </w:r>
-    </w:p>
-    <w:p>
-      <w:r>
-        <w:t>Se analizará todos los datos para ordenar el primer dato, al ver que 1 esta en la posición 3 se le intercambiará con el dato en la posición 0.</w:t>
-      </w:r>
-    </w:p>
-    <w:p>
-      <w:r>
-        <w:t xml:space="preserve">                                                                           [1,2,8,5,9]</w:t>
-      </w:r>
-    </w:p>
-    <w:p>
-      <w:r>
-        <w:t>Secuencialmente se evaluará ahora para el segundo dato, y se analizará desde la posición 1 = (2) hasta el final, para una eficiencia mayor, y se ordenará ya sea necesario o no hasta cumplir la tarea</w:t>
-      </w:r>
-    </w:p>
-    <w:p>
-      <w:r>
-        <w:lastRenderedPageBreak/>
-        <w:t>Final:                                                                [1,2,5,8,9]</w:t>
-      </w:r>
-    </w:p>
-    <w:p>
+        <w:t>N</w:t>
+      </w:r>
       <w:r>
         <w:rPr>
+          <w:color w:val="156082" w:themeColor="accent1"/>
           <w:u w:val="single"/>
         </w:rPr>
+        <w:t>SERCIÓN</w:t>
+      </w:r>
+      <w:r>
+        <w:rPr>
+          <w:color w:val="156082" w:themeColor="accent1"/>
+        </w:rPr>
+        <w:t>. –</w:t>
+      </w:r>
+    </w:p>
+    <w:p>
+      <w:r>
+        <w:t xml:space="preserve">Última forma de ordenación, aquí se combina lo que es la de intercambio y la de selección para hacer un ordenamiento más inteligente, aquí se usa sub listas para una mejor forma de ordenar, se toma el primer valor del arreglo y se considera ya “ordenado” al no haber con que comparar, luego se inserta otro valor y se compara (de derecha a izquierda), luego al estar ordenados, se crea </w:t>
+      </w:r>
+      <w:proofErr w:type="gramStart"/>
+      <w:r>
+        <w:t>un sub lista</w:t>
+      </w:r>
+      <w:proofErr w:type="gramEnd"/>
+      <w:r>
+        <w:t xml:space="preserve"> con estos 2, al tener otro valor, se compara con la sub lista, así sucesivamente hasta ordenarse.</w:t>
+      </w:r>
+    </w:p>
+    <w:p>
+      <w:r>
+        <w:t>Ejemplo:</w:t>
+      </w:r>
+      <w:r>
+        <w:br/>
+        <w:t>[5,2,</w:t>
+      </w:r>
+      <w:r>
+        <w:t>4</w:t>
+      </w:r>
+      <w:r>
+        <w:t>,</w:t>
+      </w:r>
+      <w:r>
         <w:t>3</w:t>
       </w:r>
       <w:r>
-        <w:rPr>
-          <w:u w:val="single"/>
-        </w:rPr>
-        <w:t xml:space="preserve">.-ORDENAMIENTO POR </w:t>
-      </w:r>
-      <w:r>
-        <w:rPr>
-          <w:u w:val="single"/>
-        </w:rPr>
-        <w:t>ISER</w:t>
-      </w:r>
-      <w:r>
-        <w:rPr>
-          <w:u w:val="single"/>
-        </w:rPr>
-        <w:t>CIÓN</w:t>
-      </w:r>
-      <w:r>
-        <w:t>. –</w:t>
-      </w:r>
-    </w:p>
-    <w:p/>
-    <w:p/>
-    <w:p/>
-    <w:p>
-      <w:pPr>
-        <w:pStyle w:val="Prrafodelista"/>
-      </w:pPr>
-    </w:p>
-    <w:p>
-      <w:pPr>
-        <w:pStyle w:val="Prrafodelista"/>
-      </w:pPr>
+        <w:t>,9]</w:t>
+      </w:r>
+    </w:p>
+    <w:p>
+      <w:r>
+        <w:t>Quiero ordenarlos de menor a mayor:</w:t>
+      </w:r>
+    </w:p>
+    <w:p>
+      <w:r>
+        <w:t>Como el 5 es el único valor entonces esta ordenado</w:t>
+      </w:r>
+    </w:p>
+    <w:p>
+      <w:r>
+        <w:t>Luego al tomar el siguiente valor “2” se compara con el 5, si es menor se moverá, si no se mantendrá en su lugar</w:t>
+      </w:r>
+    </w:p>
+    <w:p>
+      <w:pPr>
+        <w:jc w:val="center"/>
+      </w:pPr>
+      <w:r>
+        <w:t>[2,5,</w:t>
+      </w:r>
+      <w:r>
+        <w:t>4</w:t>
+      </w:r>
+      <w:r>
+        <w:t>,</w:t>
+      </w:r>
+      <w:r>
+        <w:t>3</w:t>
+      </w:r>
+      <w:r>
+        <w:t>,9]</w:t>
+      </w:r>
+    </w:p>
+    <w:p>
+      <w:r>
+        <w:t xml:space="preserve">Ahora se toma el valor </w:t>
+      </w:r>
+      <w:r>
+        <w:t>4</w:t>
+      </w:r>
+      <w:r>
+        <w:t xml:space="preserve">, este se compara con la sub lista “2,5” </w:t>
+      </w:r>
+      <w:r>
+        <w:t xml:space="preserve">si 4 es mayor que se moverá, luego se evaluará con 5, si es mayor que 5 se moverá si no se quedará </w:t>
+      </w:r>
+    </w:p>
+    <w:p>
+      <w:pPr>
+        <w:jc w:val="center"/>
+      </w:pPr>
+      <w:r>
+        <w:t>[2,4,5,3,9]</w:t>
+      </w:r>
+    </w:p>
+    <w:p>
+      <w:r>
+        <w:t>Al evaluar 3, se compara con 2, se mueve, luego al compararse y ser menor que 4 se queda en el medio de ellos y no se evalúa con el resto</w:t>
+      </w:r>
+    </w:p>
+    <w:p>
+      <w:pPr>
+        <w:jc w:val="center"/>
+      </w:pPr>
+      <w:r>
+        <w:t>[2,3,4,5,9]</w:t>
+      </w:r>
+    </w:p>
+    <w:p>
+      <w:r>
+        <w:t>9, al ser mayor de los demás y compararse de derecha a izquierda se quedará en esa posición.</w:t>
+      </w:r>
+    </w:p>
+    <w:p>
+      <w:r>
+        <w:t xml:space="preserve">Final:                                                             </w:t>
+      </w:r>
+      <w:proofErr w:type="gramStart"/>
+      <w:r>
+        <w:t xml:space="preserve">   [</w:t>
+      </w:r>
+      <w:proofErr w:type="gramEnd"/>
+      <w:r>
+        <w:t>2</w:t>
+      </w:r>
+      <w:r>
+        <w:t>,</w:t>
+      </w:r>
+      <w:r>
+        <w:t>3</w:t>
+      </w:r>
+      <w:r>
+        <w:t>,</w:t>
+      </w:r>
+      <w:r>
+        <w:t>4</w:t>
+      </w:r>
+      <w:r>
+        <w:t>,</w:t>
+      </w:r>
+      <w:r>
+        <w:t>5</w:t>
+      </w:r>
+      <w:r>
+        <w:t>,9]</w:t>
+      </w:r>
     </w:p>
     <w:p/>
     <w:p/>
     <w:p/>
     <w:p/>
+    <w:p>
+      <w:pPr>
+        <w:pStyle w:val="Prrafodelista"/>
+      </w:pPr>
+    </w:p>
+    <w:p>
+      <w:pPr>
+        <w:pStyle w:val="Prrafodelista"/>
+      </w:pPr>
+    </w:p>
     <w:p/>
     <w:sectPr>
       <w:pgSz w:w="11906" w:h="16838"/>

</xml_diff>